<commit_message>
update mutant selection to consider all upregulated pathways and all genes in pathways
</commit_message>
<xml_diff>
--- a/mutant lib/hota1a3 mutant selection.docx
+++ b/mutant lib/hota1a3 mutant selection.docx
@@ -26,13 +26,7 @@
         <w:rPr>
           <w:lang w:val="en-US"/>
         </w:rPr>
-        <w:t xml:space="preserve">Goal – select mutant for coculture and growth experiment. </w:t>
-      </w:r>
-      <w:r>
-        <w:rPr>
-          <w:lang w:val="en-US"/>
-        </w:rPr>
-        <w:t xml:space="preserve">Based on mutant library of </w:t>
+        <w:t xml:space="preserve">Goal – select mutant for coculture and growth experiment. Based on mutant library of </w:t>
       </w:r>
       <w:r>
         <w:rPr>
@@ -115,21 +109,7 @@
         <w:rPr>
           <w:lang w:val="en-US"/>
         </w:rPr>
-        <w:t xml:space="preserve">. Prefer genes that are consistently upregulated and/or from pathways that are upregulated. Concentrate on the later </w:t>
-      </w:r>
-      <w:proofErr w:type="gramStart"/>
-      <w:r>
-        <w:rPr>
-          <w:lang w:val="en-US"/>
-        </w:rPr>
-        <w:t>timepoints</w:t>
-      </w:r>
-      <w:proofErr w:type="gramEnd"/>
-      <w:r>
-        <w:rPr>
-          <w:lang w:val="en-US"/>
-        </w:rPr>
-        <w:t xml:space="preserve"> (so, upregulated on days 30,60,90 vs day 7).</w:t>
+        <w:t>. Prefer genes that are consistently upregulated and/or from pathways that are upregulated. Concentrate on the later timepoints (so, upregulated on days 30,60,90 vs day 7).</w:t>
       </w:r>
     </w:p>
     <w:p>
@@ -464,19 +444,7 @@
                 <w:lang w:eastAsia="en-IL"/>
                 <w14:ligatures w14:val="none"/>
               </w:rPr>
-              <w:t>N</w:t>
-            </w:r>
-            <w:r>
-              <w:rPr>
-                <w:rFonts w:ascii="Aptos Narrow" w:eastAsia="Times New Roman" w:hAnsi="Aptos Narrow" w:cs="Times New Roman"/>
-                <w:color w:val="000000"/>
-                <w:kern w:val="0"/>
-                <w:sz w:val="22"/>
-                <w:szCs w:val="22"/>
-                <w:lang w:eastAsia="en-IL"/>
-                <w14:ligatures w14:val="none"/>
-              </w:rPr>
-              <w:t>um</w:t>
+              <w:t>Num</w:t>
             </w:r>
             <w:r>
               <w:rPr>
@@ -593,19 +561,7 @@
                 <w:lang w:eastAsia="en-IL"/>
                 <w14:ligatures w14:val="none"/>
               </w:rPr>
-              <w:t>N</w:t>
-            </w:r>
-            <w:r>
-              <w:rPr>
-                <w:rFonts w:ascii="Aptos Narrow" w:eastAsia="Times New Roman" w:hAnsi="Aptos Narrow" w:cs="Times New Roman"/>
-                <w:color w:val="000000"/>
-                <w:kern w:val="0"/>
-                <w:sz w:val="22"/>
-                <w:szCs w:val="22"/>
-                <w:lang w:eastAsia="en-IL"/>
-                <w14:ligatures w14:val="none"/>
-              </w:rPr>
-              <w:t>um</w:t>
+              <w:t>Num</w:t>
             </w:r>
             <w:r>
               <w:rPr>
@@ -755,33 +711,7 @@
                 <w:lang w:eastAsia="en-IL"/>
                 <w14:ligatures w14:val="none"/>
               </w:rPr>
-              <w:t>00240 Pyrimidine metabolism [</w:t>
-            </w:r>
-            <w:proofErr w:type="gramStart"/>
-            <w:r>
-              <w:rPr>
-                <w:rFonts w:ascii="Aptos Narrow" w:eastAsia="Times New Roman" w:hAnsi="Aptos Narrow" w:cs="Times New Roman"/>
-                <w:color w:val="EE0000"/>
-                <w:kern w:val="0"/>
-                <w:sz w:val="22"/>
-                <w:szCs w:val="22"/>
-                <w:lang w:eastAsia="en-IL"/>
-                <w14:ligatures w14:val="none"/>
-              </w:rPr>
-              <w:t>PATH:ko</w:t>
-            </w:r>
-            <w:proofErr w:type="gramEnd"/>
-            <w:r>
-              <w:rPr>
-                <w:rFonts w:ascii="Aptos Narrow" w:eastAsia="Times New Roman" w:hAnsi="Aptos Narrow" w:cs="Times New Roman"/>
-                <w:color w:val="EE0000"/>
-                <w:kern w:val="0"/>
-                <w:sz w:val="22"/>
-                <w:szCs w:val="22"/>
-                <w:lang w:eastAsia="en-IL"/>
-                <w14:ligatures w14:val="none"/>
-              </w:rPr>
-              <w:t>00240]</w:t>
+              <w:t>00240 Pyrimidine metabolism [PATH:ko00240]</w:t>
             </w:r>
           </w:p>
         </w:tc>
@@ -981,33 +911,7 @@
                 <w:lang w:eastAsia="en-IL"/>
                 <w14:ligatures w14:val="none"/>
               </w:rPr>
-              <w:t>00910 Nitrogen metabolism [</w:t>
-            </w:r>
-            <w:proofErr w:type="gramStart"/>
-            <w:r>
-              <w:rPr>
-                <w:rFonts w:ascii="Aptos Narrow" w:eastAsia="Times New Roman" w:hAnsi="Aptos Narrow" w:cs="Times New Roman"/>
-                <w:color w:val="EE0000"/>
-                <w:kern w:val="0"/>
-                <w:sz w:val="22"/>
-                <w:szCs w:val="22"/>
-                <w:lang w:eastAsia="en-IL"/>
-                <w14:ligatures w14:val="none"/>
-              </w:rPr>
-              <w:t>PATH:ko</w:t>
-            </w:r>
-            <w:proofErr w:type="gramEnd"/>
-            <w:r>
-              <w:rPr>
-                <w:rFonts w:ascii="Aptos Narrow" w:eastAsia="Times New Roman" w:hAnsi="Aptos Narrow" w:cs="Times New Roman"/>
-                <w:color w:val="EE0000"/>
-                <w:kern w:val="0"/>
-                <w:sz w:val="22"/>
-                <w:szCs w:val="22"/>
-                <w:lang w:eastAsia="en-IL"/>
-                <w14:ligatures w14:val="none"/>
-              </w:rPr>
-              <w:t>00910]</w:t>
+              <w:t>00910 Nitrogen metabolism [PATH:ko00910]</w:t>
             </w:r>
           </w:p>
         </w:tc>
@@ -1208,33 +1112,7 @@
                 <w:lang w:eastAsia="en-IL"/>
                 <w14:ligatures w14:val="none"/>
               </w:rPr>
-              <w:t>03010 Ribosome [</w:t>
-            </w:r>
-            <w:proofErr w:type="gramStart"/>
-            <w:r>
-              <w:rPr>
-                <w:rFonts w:ascii="Aptos Narrow" w:eastAsia="Times New Roman" w:hAnsi="Aptos Narrow" w:cs="Times New Roman"/>
-                <w:color w:val="EE0000"/>
-                <w:kern w:val="0"/>
-                <w:sz w:val="22"/>
-                <w:szCs w:val="22"/>
-                <w:lang w:eastAsia="en-IL"/>
-                <w14:ligatures w14:val="none"/>
-              </w:rPr>
-              <w:t>PATH:ko</w:t>
-            </w:r>
-            <w:proofErr w:type="gramEnd"/>
-            <w:r>
-              <w:rPr>
-                <w:rFonts w:ascii="Aptos Narrow" w:eastAsia="Times New Roman" w:hAnsi="Aptos Narrow" w:cs="Times New Roman"/>
-                <w:color w:val="EE0000"/>
-                <w:kern w:val="0"/>
-                <w:sz w:val="22"/>
-                <w:szCs w:val="22"/>
-                <w:lang w:eastAsia="en-IL"/>
-                <w14:ligatures w14:val="none"/>
-              </w:rPr>
-              <w:t>03010]</w:t>
+              <w:t>03010 Ribosome [PATH:ko03010]</w:t>
             </w:r>
           </w:p>
         </w:tc>
@@ -1434,33 +1312,7 @@
                 <w:lang w:eastAsia="en-IL"/>
                 <w14:ligatures w14:val="none"/>
               </w:rPr>
-              <w:t xml:space="preserve">00280 Valine, leucine and isoleucine </w:t>
-            </w:r>
-            <w:proofErr w:type="spellStart"/>
-            <w:r>
-              <w:rPr>
-                <w:rFonts w:ascii="Aptos Narrow" w:eastAsia="Times New Roman" w:hAnsi="Aptos Narrow" w:cs="Times New Roman"/>
-                <w:color w:val="EE0000"/>
-                <w:kern w:val="0"/>
-                <w:sz w:val="22"/>
-                <w:szCs w:val="22"/>
-                <w:lang w:eastAsia="en-IL"/>
-                <w14:ligatures w14:val="none"/>
-              </w:rPr>
-              <w:t>degradati</w:t>
-            </w:r>
-            <w:proofErr w:type="spellEnd"/>
-            <w:r>
-              <w:rPr>
-                <w:rFonts w:ascii="Aptos Narrow" w:eastAsia="Times New Roman" w:hAnsi="Aptos Narrow" w:cs="Times New Roman"/>
-                <w:color w:val="EE0000"/>
-                <w:kern w:val="0"/>
-                <w:sz w:val="22"/>
-                <w:szCs w:val="22"/>
-                <w:lang w:eastAsia="en-IL"/>
-                <w14:ligatures w14:val="none"/>
-              </w:rPr>
-              <w:t>...</w:t>
+              <w:t>00280 Valine, leucine and isoleucine degradati...</w:t>
             </w:r>
           </w:p>
         </w:tc>
@@ -1661,33 +1513,7 @@
                 <w:lang w:eastAsia="en-IL"/>
                 <w14:ligatures w14:val="none"/>
               </w:rPr>
-              <w:t>00300 Lysine biosynthesis [</w:t>
-            </w:r>
-            <w:proofErr w:type="gramStart"/>
-            <w:r>
-              <w:rPr>
-                <w:rFonts w:ascii="Aptos Narrow" w:eastAsia="Times New Roman" w:hAnsi="Aptos Narrow" w:cs="Times New Roman"/>
-                <w:color w:val="EE0000"/>
-                <w:kern w:val="0"/>
-                <w:sz w:val="22"/>
-                <w:szCs w:val="22"/>
-                <w:lang w:eastAsia="en-IL"/>
-                <w14:ligatures w14:val="none"/>
-              </w:rPr>
-              <w:t>PATH:ko</w:t>
-            </w:r>
-            <w:proofErr w:type="gramEnd"/>
-            <w:r>
-              <w:rPr>
-                <w:rFonts w:ascii="Aptos Narrow" w:eastAsia="Times New Roman" w:hAnsi="Aptos Narrow" w:cs="Times New Roman"/>
-                <w:color w:val="EE0000"/>
-                <w:kern w:val="0"/>
-                <w:sz w:val="22"/>
-                <w:szCs w:val="22"/>
-                <w:lang w:eastAsia="en-IL"/>
-                <w14:ligatures w14:val="none"/>
-              </w:rPr>
-              <w:t>00300]</w:t>
+              <w:t>00300 Lysine biosynthesis [PATH:ko00300]</w:t>
             </w:r>
           </w:p>
         </w:tc>
@@ -1887,33 +1713,7 @@
                 <w:lang w:eastAsia="en-IL"/>
                 <w14:ligatures w14:val="none"/>
               </w:rPr>
-              <w:t>00362 Benzoate degradation [</w:t>
-            </w:r>
-            <w:proofErr w:type="gramStart"/>
-            <w:r>
-              <w:rPr>
-                <w:rFonts w:ascii="Aptos Narrow" w:eastAsia="Times New Roman" w:hAnsi="Aptos Narrow" w:cs="Times New Roman"/>
-                <w:color w:val="000000"/>
-                <w:kern w:val="0"/>
-                <w:sz w:val="22"/>
-                <w:szCs w:val="22"/>
-                <w:lang w:eastAsia="en-IL"/>
-                <w14:ligatures w14:val="none"/>
-              </w:rPr>
-              <w:t>PATH:ko</w:t>
-            </w:r>
-            <w:proofErr w:type="gramEnd"/>
-            <w:r>
-              <w:rPr>
-                <w:rFonts w:ascii="Aptos Narrow" w:eastAsia="Times New Roman" w:hAnsi="Aptos Narrow" w:cs="Times New Roman"/>
-                <w:color w:val="000000"/>
-                <w:kern w:val="0"/>
-                <w:sz w:val="22"/>
-                <w:szCs w:val="22"/>
-                <w:lang w:eastAsia="en-IL"/>
-                <w14:ligatures w14:val="none"/>
-              </w:rPr>
-              <w:t>00362]</w:t>
+              <w:t>00362 Benzoate degradation [PATH:ko00362]</w:t>
             </w:r>
           </w:p>
         </w:tc>
@@ -2102,33 +1902,7 @@
                 <w:lang w:eastAsia="en-IL"/>
                 <w14:ligatures w14:val="none"/>
               </w:rPr>
-              <w:t>00071 Fatty acid degradation [</w:t>
-            </w:r>
-            <w:proofErr w:type="gramStart"/>
-            <w:r>
-              <w:rPr>
-                <w:rFonts w:ascii="Aptos Narrow" w:eastAsia="Times New Roman" w:hAnsi="Aptos Narrow" w:cs="Times New Roman"/>
-                <w:color w:val="000000"/>
-                <w:kern w:val="0"/>
-                <w:sz w:val="22"/>
-                <w:szCs w:val="22"/>
-                <w:lang w:eastAsia="en-IL"/>
-                <w14:ligatures w14:val="none"/>
-              </w:rPr>
-              <w:t>PATH:ko</w:t>
-            </w:r>
-            <w:proofErr w:type="gramEnd"/>
-            <w:r>
-              <w:rPr>
-                <w:rFonts w:ascii="Aptos Narrow" w:eastAsia="Times New Roman" w:hAnsi="Aptos Narrow" w:cs="Times New Roman"/>
-                <w:color w:val="000000"/>
-                <w:kern w:val="0"/>
-                <w:sz w:val="22"/>
-                <w:szCs w:val="22"/>
-                <w:lang w:eastAsia="en-IL"/>
-                <w14:ligatures w14:val="none"/>
-              </w:rPr>
-              <w:t>00071]</w:t>
+              <w:t>00071 Fatty acid degradation [PATH:ko00071]</w:t>
             </w:r>
           </w:p>
         </w:tc>
@@ -2316,33 +2090,7 @@
                 <w:lang w:eastAsia="en-IL"/>
                 <w14:ligatures w14:val="none"/>
               </w:rPr>
-              <w:t>00500 Starch and sucrose metabolism [</w:t>
-            </w:r>
-            <w:proofErr w:type="gramStart"/>
-            <w:r>
-              <w:rPr>
-                <w:rFonts w:ascii="Aptos Narrow" w:eastAsia="Times New Roman" w:hAnsi="Aptos Narrow" w:cs="Times New Roman"/>
-                <w:color w:val="000000"/>
-                <w:kern w:val="0"/>
-                <w:sz w:val="22"/>
-                <w:szCs w:val="22"/>
-                <w:lang w:eastAsia="en-IL"/>
-                <w14:ligatures w14:val="none"/>
-              </w:rPr>
-              <w:t>PATH:ko</w:t>
-            </w:r>
-            <w:proofErr w:type="gramEnd"/>
-            <w:r>
-              <w:rPr>
-                <w:rFonts w:ascii="Aptos Narrow" w:eastAsia="Times New Roman" w:hAnsi="Aptos Narrow" w:cs="Times New Roman"/>
-                <w:color w:val="000000"/>
-                <w:kern w:val="0"/>
-                <w:sz w:val="22"/>
-                <w:szCs w:val="22"/>
-                <w:lang w:eastAsia="en-IL"/>
-                <w14:ligatures w14:val="none"/>
-              </w:rPr>
-              <w:t>00...</w:t>
+              <w:t>00500 Starch and sucrose metabolism [PATH:ko00...</w:t>
             </w:r>
           </w:p>
         </w:tc>
@@ -2531,33 +2279,7 @@
                 <w:lang w:eastAsia="en-IL"/>
                 <w14:ligatures w14:val="none"/>
               </w:rPr>
-              <w:t>00061 Fatty acid biosynthesis [</w:t>
-            </w:r>
-            <w:proofErr w:type="gramStart"/>
-            <w:r>
-              <w:rPr>
-                <w:rFonts w:ascii="Aptos Narrow" w:eastAsia="Times New Roman" w:hAnsi="Aptos Narrow" w:cs="Times New Roman"/>
-                <w:color w:val="000000"/>
-                <w:kern w:val="0"/>
-                <w:sz w:val="22"/>
-                <w:szCs w:val="22"/>
-                <w:lang w:eastAsia="en-IL"/>
-                <w14:ligatures w14:val="none"/>
-              </w:rPr>
-              <w:t>PATH:ko</w:t>
-            </w:r>
-            <w:proofErr w:type="gramEnd"/>
-            <w:r>
-              <w:rPr>
-                <w:rFonts w:ascii="Aptos Narrow" w:eastAsia="Times New Roman" w:hAnsi="Aptos Narrow" w:cs="Times New Roman"/>
-                <w:color w:val="000000"/>
-                <w:kern w:val="0"/>
-                <w:sz w:val="22"/>
-                <w:szCs w:val="22"/>
-                <w:lang w:eastAsia="en-IL"/>
-                <w14:ligatures w14:val="none"/>
-              </w:rPr>
-              <w:t>00061]</w:t>
+              <w:t>00061 Fatty acid biosynthesis [PATH:ko00061]</w:t>
             </w:r>
           </w:p>
         </w:tc>
@@ -2745,33 +2467,7 @@
                 <w:lang w:eastAsia="en-IL"/>
                 <w14:ligatures w14:val="none"/>
               </w:rPr>
-              <w:t>00780 Biotin metabolism [</w:t>
-            </w:r>
-            <w:proofErr w:type="gramStart"/>
-            <w:r>
-              <w:rPr>
-                <w:rFonts w:ascii="Aptos Narrow" w:eastAsia="Times New Roman" w:hAnsi="Aptos Narrow" w:cs="Times New Roman"/>
-                <w:color w:val="000000"/>
-                <w:kern w:val="0"/>
-                <w:sz w:val="22"/>
-                <w:szCs w:val="22"/>
-                <w:lang w:eastAsia="en-IL"/>
-                <w14:ligatures w14:val="none"/>
-              </w:rPr>
-              <w:t>PATH:ko</w:t>
-            </w:r>
-            <w:proofErr w:type="gramEnd"/>
-            <w:r>
-              <w:rPr>
-                <w:rFonts w:ascii="Aptos Narrow" w:eastAsia="Times New Roman" w:hAnsi="Aptos Narrow" w:cs="Times New Roman"/>
-                <w:color w:val="000000"/>
-                <w:kern w:val="0"/>
-                <w:sz w:val="22"/>
-                <w:szCs w:val="22"/>
-                <w:lang w:eastAsia="en-IL"/>
-                <w14:ligatures w14:val="none"/>
-              </w:rPr>
-              <w:t>00780]</w:t>
+              <w:t>00780 Biotin metabolism [PATH:ko00780]</w:t>
             </w:r>
           </w:p>
         </w:tc>
@@ -2960,33 +2656,7 @@
                 <w:lang w:eastAsia="en-IL"/>
                 <w14:ligatures w14:val="none"/>
               </w:rPr>
-              <w:t>00195 Photosynthesis [</w:t>
-            </w:r>
-            <w:proofErr w:type="gramStart"/>
-            <w:r>
-              <w:rPr>
-                <w:rFonts w:ascii="Aptos Narrow" w:eastAsia="Times New Roman" w:hAnsi="Aptos Narrow" w:cs="Times New Roman"/>
-                <w:color w:val="000000"/>
-                <w:kern w:val="0"/>
-                <w:sz w:val="22"/>
-                <w:szCs w:val="22"/>
-                <w:lang w:eastAsia="en-IL"/>
-                <w14:ligatures w14:val="none"/>
-              </w:rPr>
-              <w:t>PATH:ko</w:t>
-            </w:r>
-            <w:proofErr w:type="gramEnd"/>
-            <w:r>
-              <w:rPr>
-                <w:rFonts w:ascii="Aptos Narrow" w:eastAsia="Times New Roman" w:hAnsi="Aptos Narrow" w:cs="Times New Roman"/>
-                <w:color w:val="000000"/>
-                <w:kern w:val="0"/>
-                <w:sz w:val="22"/>
-                <w:szCs w:val="22"/>
-                <w:lang w:eastAsia="en-IL"/>
-                <w14:ligatures w14:val="none"/>
-              </w:rPr>
-              <w:t>00195]</w:t>
+              <w:t>00195 Photosynthesis [PATH:ko00195]</w:t>
             </w:r>
           </w:p>
         </w:tc>
@@ -3174,33 +2844,7 @@
                 <w:lang w:eastAsia="en-IL"/>
                 <w14:ligatures w14:val="none"/>
               </w:rPr>
-              <w:t>00740 Riboflavin metabolism [</w:t>
-            </w:r>
-            <w:proofErr w:type="gramStart"/>
-            <w:r>
-              <w:rPr>
-                <w:rFonts w:ascii="Aptos Narrow" w:eastAsia="Times New Roman" w:hAnsi="Aptos Narrow" w:cs="Times New Roman"/>
-                <w:color w:val="000000"/>
-                <w:kern w:val="0"/>
-                <w:sz w:val="22"/>
-                <w:szCs w:val="22"/>
-                <w:lang w:eastAsia="en-IL"/>
-                <w14:ligatures w14:val="none"/>
-              </w:rPr>
-              <w:t>PATH:ko</w:t>
-            </w:r>
-            <w:proofErr w:type="gramEnd"/>
-            <w:r>
-              <w:rPr>
-                <w:rFonts w:ascii="Aptos Narrow" w:eastAsia="Times New Roman" w:hAnsi="Aptos Narrow" w:cs="Times New Roman"/>
-                <w:color w:val="000000"/>
-                <w:kern w:val="0"/>
-                <w:sz w:val="22"/>
-                <w:szCs w:val="22"/>
-                <w:lang w:eastAsia="en-IL"/>
-                <w14:ligatures w14:val="none"/>
-              </w:rPr>
-              <w:t>00740]</w:t>
+              <w:t>00740 Riboflavin metabolism [PATH:ko00740]</w:t>
             </w:r>
           </w:p>
         </w:tc>
@@ -3389,35 +3033,7 @@
                 <w:lang w:eastAsia="en-IL"/>
                 <w14:ligatures w14:val="none"/>
               </w:rPr>
-              <w:t>00900 Terpenoid backbone biosynthesis [</w:t>
-            </w:r>
-            <w:proofErr w:type="spellStart"/>
-            <w:proofErr w:type="gramStart"/>
-            <w:r>
-              <w:rPr>
-                <w:rFonts w:ascii="Aptos Narrow" w:eastAsia="Times New Roman" w:hAnsi="Aptos Narrow" w:cs="Times New Roman"/>
-                <w:color w:val="000000"/>
-                <w:kern w:val="0"/>
-                <w:sz w:val="22"/>
-                <w:szCs w:val="22"/>
-                <w:lang w:eastAsia="en-IL"/>
-                <w14:ligatures w14:val="none"/>
-              </w:rPr>
-              <w:t>PATH:ko</w:t>
-            </w:r>
-            <w:proofErr w:type="spellEnd"/>
-            <w:proofErr w:type="gramEnd"/>
-            <w:r>
-              <w:rPr>
-                <w:rFonts w:ascii="Aptos Narrow" w:eastAsia="Times New Roman" w:hAnsi="Aptos Narrow" w:cs="Times New Roman"/>
-                <w:color w:val="000000"/>
-                <w:kern w:val="0"/>
-                <w:sz w:val="22"/>
-                <w:szCs w:val="22"/>
-                <w:lang w:eastAsia="en-IL"/>
-                <w14:ligatures w14:val="none"/>
-              </w:rPr>
-              <w:t>...</w:t>
+              <w:t>00900 Terpenoid backbone biosynthesis [PATH:ko...</w:t>
             </w:r>
           </w:p>
         </w:tc>
@@ -3605,33 +3221,7 @@
                 <w:lang w:eastAsia="en-IL"/>
                 <w14:ligatures w14:val="none"/>
               </w:rPr>
-              <w:t>00190 Oxidative phosphorylation [</w:t>
-            </w:r>
-            <w:proofErr w:type="gramStart"/>
-            <w:r>
-              <w:rPr>
-                <w:rFonts w:ascii="Aptos Narrow" w:eastAsia="Times New Roman" w:hAnsi="Aptos Narrow" w:cs="Times New Roman"/>
-                <w:color w:val="000000"/>
-                <w:kern w:val="0"/>
-                <w:sz w:val="22"/>
-                <w:szCs w:val="22"/>
-                <w:lang w:eastAsia="en-IL"/>
-                <w14:ligatures w14:val="none"/>
-              </w:rPr>
-              <w:t>PATH:ko</w:t>
-            </w:r>
-            <w:proofErr w:type="gramEnd"/>
-            <w:r>
-              <w:rPr>
-                <w:rFonts w:ascii="Aptos Narrow" w:eastAsia="Times New Roman" w:hAnsi="Aptos Narrow" w:cs="Times New Roman"/>
-                <w:color w:val="000000"/>
-                <w:kern w:val="0"/>
-                <w:sz w:val="22"/>
-                <w:szCs w:val="22"/>
-                <w:lang w:eastAsia="en-IL"/>
-                <w14:ligatures w14:val="none"/>
-              </w:rPr>
-              <w:t>00190]</w:t>
+              <w:t>00190 Oxidative phosphorylation [PATH:ko00190]</w:t>
             </w:r>
           </w:p>
         </w:tc>
@@ -3773,21 +3363,7 @@
         <w:rPr>
           <w:lang w:val="en-US"/>
         </w:rPr>
-        <w:t xml:space="preserve">Based on this list, select pathways that are enriched in upregulated genes in at least 2 timepoints/assays. Not sure about Ribosome </w:t>
-      </w:r>
-      <w:proofErr w:type="gramStart"/>
-      <w:r>
-        <w:rPr>
-          <w:lang w:val="en-US"/>
-        </w:rPr>
-        <w:t>and also</w:t>
-      </w:r>
-      <w:proofErr w:type="gramEnd"/>
-      <w:r>
-        <w:rPr>
-          <w:lang w:val="en-US"/>
-        </w:rPr>
-        <w:t xml:space="preserve"> not sure about the amino acid pathways.</w:t>
+        <w:t>Based on this list, select pathways that are enriched in upregulated genes in at least 2 timepoints/assays. Not sure about Ribosome and also not sure about the amino acid pathways.</w:t>
       </w:r>
     </w:p>
     <w:p>
@@ -3820,21 +3396,7 @@
           <w:lang w:val="en-US"/>
         </w:rPr>
         <w:lastRenderedPageBreak/>
-        <w:t xml:space="preserve">We can </w:t>
-      </w:r>
-      <w:proofErr w:type="gramStart"/>
-      <w:r>
-        <w:rPr>
-          <w:lang w:val="en-US"/>
-        </w:rPr>
-        <w:t>limit to</w:t>
-      </w:r>
-      <w:proofErr w:type="gramEnd"/>
-      <w:r>
-        <w:rPr>
-          <w:lang w:val="en-US"/>
-        </w:rPr>
-        <w:t xml:space="preserve"> </w:t>
+        <w:t xml:space="preserve">We can limit to </w:t>
       </w:r>
       <w:r>
         <w:rPr>
@@ -3891,49 +3453,7 @@
         <w:rPr>
           <w:lang w:val="en-US"/>
         </w:rPr>
-        <w:t xml:space="preserve">If we need to limit further can change </w:t>
-      </w:r>
-      <w:proofErr w:type="spellStart"/>
-      <w:r>
-        <w:rPr>
-          <w:lang w:val="en-US"/>
-        </w:rPr>
-        <w:t>padj</w:t>
-      </w:r>
-      <w:proofErr w:type="spellEnd"/>
-      <w:r>
-        <w:rPr>
-          <w:lang w:val="en-US"/>
-        </w:rPr>
-        <w:t xml:space="preserve"> cutoff (currently 0.05), can also </w:t>
-      </w:r>
-      <w:proofErr w:type="gramStart"/>
-      <w:r>
-        <w:rPr>
-          <w:lang w:val="en-US"/>
-        </w:rPr>
-        <w:t>take into account</w:t>
-      </w:r>
-      <w:proofErr w:type="gramEnd"/>
-      <w:r>
-        <w:rPr>
-          <w:lang w:val="en-US"/>
-        </w:rPr>
-        <w:t xml:space="preserve"> </w:t>
-      </w:r>
-      <w:proofErr w:type="spellStart"/>
-      <w:r>
-        <w:rPr>
-          <w:lang w:val="en-US"/>
-        </w:rPr>
-        <w:t>logFC</w:t>
-      </w:r>
-      <w:proofErr w:type="spellEnd"/>
-      <w:r>
-        <w:rPr>
-          <w:lang w:val="en-US"/>
-        </w:rPr>
-        <w:t xml:space="preserve"> (currently not used).</w:t>
+        <w:t>If we need to limit further can change padj cutoff (currently 0.05), can also take into account logFC (currently not used).</w:t>
       </w:r>
     </w:p>
     <w:p>
@@ -3953,21 +3473,7 @@
         <w:rPr>
           <w:lang w:val="en-US"/>
         </w:rPr>
-        <w:t xml:space="preserve">Next, </w:t>
-      </w:r>
-      <w:proofErr w:type="gramStart"/>
-      <w:r>
-        <w:rPr>
-          <w:lang w:val="en-US"/>
-        </w:rPr>
-        <w:t>used</w:t>
-      </w:r>
-      <w:proofErr w:type="gramEnd"/>
-      <w:r>
-        <w:rPr>
-          <w:lang w:val="en-US"/>
-        </w:rPr>
-        <w:t xml:space="preserve"> ROS KO list to locate ROS enzymes, total 16 found.</w:t>
+        <w:t>Next, used ROS KO list to locate ROS enzymes, total 16 found.</w:t>
       </w:r>
     </w:p>
     <w:p>
@@ -3987,21 +3493,7 @@
         <w:rPr>
           <w:lang w:val="en-US"/>
         </w:rPr>
-        <w:t xml:space="preserve">Exoenzymes are more complicated and currently I haven’t </w:t>
-      </w:r>
-      <w:proofErr w:type="gramStart"/>
-      <w:r>
-        <w:rPr>
-          <w:lang w:val="en-US"/>
-        </w:rPr>
-        <w:t>looked into</w:t>
-      </w:r>
-      <w:proofErr w:type="gramEnd"/>
-      <w:r>
-        <w:rPr>
-          <w:lang w:val="en-US"/>
-        </w:rPr>
-        <w:t>.</w:t>
+        <w:t>Exoenzymes are more complicated and currently I haven’t looked into.</w:t>
       </w:r>
     </w:p>
     <w:p>
@@ -4248,22 +3740,96 @@
               <w:rPr>
                 <w:lang w:val="en-US"/>
               </w:rPr>
-              <w:t xml:space="preserve">Upregulated genes and </w:t>
-            </w:r>
-            <w:r>
+              <w:t>Upregulated genes and upregulated genes in upregulated pathways</w:t>
+            </w:r>
+          </w:p>
+        </w:tc>
+        <w:tc>
+          <w:tcPr>
+            <w:tcW w:w="1539" w:type="dxa"/>
+          </w:tcPr>
+          <w:p>
+            <w:pPr>
               <w:rPr>
                 <w:lang w:val="en-US"/>
               </w:rPr>
-              <w:t>upregulated</w:t>
-            </w:r>
+            </w:pPr>
             <w:r>
               <w:rPr>
                 <w:lang w:val="en-US"/>
               </w:rPr>
-              <w:t xml:space="preserve"> genes in upregulated pathways</w:t>
-            </w:r>
-          </w:p>
-        </w:tc>
+              <w:t>114</w:t>
+            </w:r>
+          </w:p>
+        </w:tc>
+        <w:tc>
+          <w:tcPr>
+            <w:tcW w:w="1514" w:type="dxa"/>
+          </w:tcPr>
+          <w:p>
+            <w:pPr>
+              <w:rPr>
+                <w:lang w:val="en-US"/>
+              </w:rPr>
+            </w:pPr>
+            <w:r>
+              <w:rPr>
+                <w:lang w:val="en-US"/>
+              </w:rPr>
+              <w:t>99</w:t>
+            </w:r>
+          </w:p>
+        </w:tc>
+        <w:tc>
+          <w:tcPr>
+            <w:tcW w:w="832" w:type="dxa"/>
+          </w:tcPr>
+          <w:p>
+            <w:pPr>
+              <w:rPr>
+                <w:lang w:val="en-US"/>
+              </w:rPr>
+            </w:pPr>
+            <w:r>
+              <w:rPr>
+                <w:lang w:val="en-US"/>
+              </w:rPr>
+              <w:t>16</w:t>
+            </w:r>
+          </w:p>
+        </w:tc>
+        <w:tc>
+          <w:tcPr>
+            <w:tcW w:w="1144" w:type="dxa"/>
+          </w:tcPr>
+          <w:p>
+            <w:pPr>
+              <w:rPr>
+                <w:lang w:val="en-US"/>
+              </w:rPr>
+            </w:pPr>
+            <w:r>
+              <w:rPr>
+                <w:lang w:val="en-US"/>
+              </w:rPr>
+              <w:t>218</w:t>
+            </w:r>
+          </w:p>
+        </w:tc>
+        <w:tc>
+          <w:tcPr>
+            <w:tcW w:w="1563" w:type="dxa"/>
+          </w:tcPr>
+          <w:p>
+            <w:pPr>
+              <w:rPr>
+                <w:lang w:val="en-US"/>
+              </w:rPr>
+            </w:pPr>
+          </w:p>
+        </w:tc>
+      </w:tr>
+      <w:tr>
         <w:tc>
           <w:tcPr>
             <w:tcW w:w="1539" w:type="dxa"/>
@@ -4278,7 +3844,25 @@
               <w:rPr>
                 <w:lang w:val="en-US"/>
               </w:rPr>
-              <w:t>114</w:t>
+              <w:t>MIT1002 genes</w:t>
+            </w:r>
+          </w:p>
+        </w:tc>
+        <w:tc>
+          <w:tcPr>
+            <w:tcW w:w="1539" w:type="dxa"/>
+          </w:tcPr>
+          <w:p>
+            <w:pPr>
+              <w:rPr>
+                <w:lang w:val="en-US"/>
+              </w:rPr>
+            </w:pPr>
+            <w:r>
+              <w:rPr>
+                <w:lang w:val="en-US"/>
+              </w:rPr>
+              <w:t>110</w:t>
             </w:r>
           </w:p>
         </w:tc>
@@ -4328,12 +3912,6 @@
                 <w:lang w:val="en-US"/>
               </w:rPr>
             </w:pPr>
-            <w:r>
-              <w:rPr>
-                <w:lang w:val="en-US"/>
-              </w:rPr>
-              <w:t>218</w:t>
-            </w:r>
           </w:p>
         </w:tc>
         <w:tc>
@@ -5102,6 +4680,7 @@
   <w:style w:type="character" w:default="1" w:styleId="DefaultParagraphFont">
     <w:name w:val="Default Paragraph Font"/>
     <w:uiPriority w:val="1"/>
+    <w:semiHidden/>
     <w:unhideWhenUsed/>
   </w:style>
   <w:style w:type="table" w:default="1" w:styleId="TableNormal">

</xml_diff>